<commit_message>
Ajuste Pedidos e Cidade
</commit_message>
<xml_diff>
--- a/Prova Prática v2 - minervafoods CSharpReact.docx
+++ b/Prova Prática v2 - minervafoods CSharpReact.docx
@@ -44,10 +44,71 @@
       <w:r>
         <w:rPr>
           <w:rFonts w:ascii="Arial" w:hAnsi="Arial" w:cs="Arial"/>
+          <w:b/>
+          <w:bCs/>
           <w:sz w:val="24"/>
           <w:szCs w:val="24"/>
         </w:rPr>
         <w:br/>
+      </w:r>
+      <w:r>
+        <w:rPr>
+          <w:rFonts w:ascii="Arial" w:hAnsi="Arial" w:cs="Arial"/>
+          <w:sz w:val="24"/>
+          <w:szCs w:val="24"/>
+        </w:rPr>
+        <w:t xml:space="preserve">Crie um sistema clean </w:t>
+      </w:r>
+      <w:proofErr w:type="spellStart"/>
+      <w:r>
+        <w:rPr>
+          <w:rFonts w:ascii="Arial" w:hAnsi="Arial" w:cs="Arial"/>
+          <w:sz w:val="24"/>
+          <w:szCs w:val="24"/>
+        </w:rPr>
+        <w:t>arch</w:t>
+      </w:r>
+      <w:proofErr w:type="spellEnd"/>
+      <w:r>
+        <w:rPr>
+          <w:rFonts w:ascii="Arial" w:hAnsi="Arial" w:cs="Arial"/>
+          <w:sz w:val="24"/>
+          <w:szCs w:val="24"/>
+        </w:rPr>
+        <w:t xml:space="preserve"> usando </w:t>
+      </w:r>
+      <w:proofErr w:type="spellStart"/>
+      <w:r>
+        <w:rPr>
+          <w:rFonts w:ascii="Arial" w:hAnsi="Arial" w:cs="Arial"/>
+          <w:sz w:val="24"/>
+          <w:szCs w:val="24"/>
+        </w:rPr>
+        <w:t>c#</w:t>
+      </w:r>
+      <w:proofErr w:type="spellEnd"/>
+      <w:r>
+        <w:rPr>
+          <w:rFonts w:ascii="Arial" w:hAnsi="Arial" w:cs="Arial"/>
+          <w:sz w:val="24"/>
+          <w:szCs w:val="24"/>
+        </w:rPr>
+        <w:t xml:space="preserve"> com esses requisitos passo a passo mostrando as ferramentas e como usando como se eu fosse um leigo com esses requisitos:</w:t>
+      </w:r>
+      <w:r>
+        <w:rPr>
+          <w:rFonts w:ascii="Arial" w:hAnsi="Arial" w:cs="Arial"/>
+          <w:sz w:val="24"/>
+          <w:szCs w:val="24"/>
+        </w:rPr>
+        <w:t xml:space="preserve"> </w:t>
+      </w:r>
+      <w:r>
+        <w:rPr>
+          <w:rFonts w:ascii="Arial" w:hAnsi="Arial" w:cs="Arial"/>
+          <w:sz w:val="24"/>
+          <w:szCs w:val="24"/>
+        </w:rPr>
         <w:t xml:space="preserve">Desenvolver uma aplicação Web Full Stack com </w:t>
       </w:r>
       <w:proofErr w:type="spellStart"/>
@@ -57,7 +118,7 @@
           <w:sz w:val="24"/>
           <w:szCs w:val="24"/>
         </w:rPr>
-        <w:t>React</w:t>
+        <w:t>Razor</w:t>
       </w:r>
       <w:proofErr w:type="spellEnd"/>
       <w:r>
@@ -66,6 +127,14 @@
           <w:sz w:val="24"/>
           <w:szCs w:val="24"/>
         </w:rPr>
+        <w:t xml:space="preserve"> Asp.Net Web App MVC</w:t>
+      </w:r>
+      <w:r>
+        <w:rPr>
+          <w:rFonts w:ascii="Arial" w:hAnsi="Arial" w:cs="Arial"/>
+          <w:sz w:val="24"/>
+          <w:szCs w:val="24"/>
+        </w:rPr>
         <w:t xml:space="preserve"> no </w:t>
       </w:r>
       <w:proofErr w:type="spellStart"/>
@@ -102,7 +171,33 @@
           <w:sz w:val="24"/>
           <w:szCs w:val="24"/>
         </w:rPr>
-        <w:t>, utilizando uma arquitetura em camadas. A aplicação deve gerenciar carnes, compradores e pedidos, com relacionamento entre as entidades para garantir uma gestão eficaz do processo de compra.</w:t>
+        <w:t>, utilizando uma arquitetura em camadas</w:t>
+      </w:r>
+      <w:r>
+        <w:rPr>
+          <w:rFonts w:ascii="Arial" w:hAnsi="Arial" w:cs="Arial"/>
+          <w:sz w:val="24"/>
+          <w:szCs w:val="24"/>
+        </w:rPr>
+        <w:t xml:space="preserve"> e clean </w:t>
+      </w:r>
+      <w:proofErr w:type="spellStart"/>
+      <w:r>
+        <w:rPr>
+          <w:rFonts w:ascii="Arial" w:hAnsi="Arial" w:cs="Arial"/>
+          <w:sz w:val="24"/>
+          <w:szCs w:val="24"/>
+        </w:rPr>
+        <w:t>arch</w:t>
+      </w:r>
+      <w:proofErr w:type="spellEnd"/>
+      <w:r>
+        <w:rPr>
+          <w:rFonts w:ascii="Arial" w:hAnsi="Arial" w:cs="Arial"/>
+          <w:sz w:val="24"/>
+          <w:szCs w:val="24"/>
+        </w:rPr>
+        <w:t>. A aplicação deve gerenciar carnes, compradores e pedidos, com relacionamento entre as entidades para garantir uma gestão eficaz do processo de compra.</w:t>
       </w:r>
     </w:p>
     <w:p>
@@ -956,6 +1051,7 @@
           <w:sz w:val="24"/>
           <w:szCs w:val="24"/>
         </w:rPr>
+        <w:lastRenderedPageBreak/>
         <w:t>Data:</w:t>
       </w:r>
       <w:r>
@@ -995,7 +1091,6 @@
           <w:sz w:val="24"/>
           <w:szCs w:val="24"/>
         </w:rPr>
-        <w:lastRenderedPageBreak/>
         <w:t>Model:</w:t>
       </w:r>
       <w:r>
@@ -1023,23 +1118,13 @@
         </w:rPr>
         <w:t xml:space="preserve">as entidades do domínio (Carne, Comprador, </w:t>
       </w:r>
-      <w:proofErr w:type="gramStart"/>
-      <w:r>
-        <w:rPr>
-          <w:rFonts w:ascii="Arial" w:hAnsi="Arial" w:cs="Arial"/>
-          <w:sz w:val="24"/>
-          <w:szCs w:val="24"/>
-        </w:rPr>
-        <w:t>Pedido</w:t>
-      </w:r>
-      <w:proofErr w:type="gramEnd"/>
-      <w:r>
-        <w:rPr>
-          <w:rFonts w:ascii="Arial" w:hAnsi="Arial" w:cs="Arial"/>
-          <w:sz w:val="24"/>
-          <w:szCs w:val="24"/>
-        </w:rPr>
-        <w:t xml:space="preserve"> etc.</w:t>
+      <w:r>
+        <w:rPr>
+          <w:rFonts w:ascii="Arial" w:hAnsi="Arial" w:cs="Arial"/>
+          <w:sz w:val="24"/>
+          <w:szCs w:val="24"/>
+        </w:rPr>
+        <w:t>Pedido etc.</w:t>
       </w:r>
       <w:r>
         <w:rPr>
@@ -1663,6 +1748,7 @@
           <w:sz w:val="24"/>
           <w:szCs w:val="24"/>
         </w:rPr>
+        <w:lastRenderedPageBreak/>
         <w:t>Possibilidade de adicionar carnes ao pedido:</w:t>
       </w:r>
     </w:p>
@@ -1737,7 +1823,6 @@
           <w:sz w:val="24"/>
           <w:szCs w:val="24"/>
         </w:rPr>
-        <w:lastRenderedPageBreak/>
         <w:t>Combobox</w:t>
       </w:r>
       <w:proofErr w:type="spellEnd"/>
@@ -1852,7 +1937,25 @@
             <w:sz w:val="24"/>
             <w:szCs w:val="24"/>
           </w:rPr>
-          <w:t>AwesomeAPI</w:t>
+          <w:t>Awesome</w:t>
+        </w:r>
+        <w:r>
+          <w:rPr>
+            <w:rStyle w:val="Hyperlink"/>
+            <w:rFonts w:ascii="Arial" w:hAnsi="Arial" w:cs="Arial"/>
+            <w:sz w:val="24"/>
+            <w:szCs w:val="24"/>
+          </w:rPr>
+          <w:t>A</w:t>
+        </w:r>
+        <w:r>
+          <w:rPr>
+            <w:rStyle w:val="Hyperlink"/>
+            <w:rFonts w:ascii="Arial" w:hAnsi="Arial" w:cs="Arial"/>
+            <w:sz w:val="24"/>
+            <w:szCs w:val="24"/>
+          </w:rPr>
+          <w:t>PI</w:t>
         </w:r>
         <w:proofErr w:type="spellEnd"/>
       </w:hyperlink>
@@ -2221,7 +2324,7 @@
           <w:sz w:val="24"/>
           <w:szCs w:val="24"/>
         </w:rPr>
-        <w:t>React</w:t>
+        <w:t>Razor</w:t>
       </w:r>
       <w:proofErr w:type="spellEnd"/>
       <w:r>
@@ -2230,7 +2333,23 @@
           <w:sz w:val="24"/>
           <w:szCs w:val="24"/>
         </w:rPr>
-        <w:t xml:space="preserve"> com formulários controlados, feedbacks visuais de sucesso e erro, e boas práticas de design.</w:t>
+        <w:t xml:space="preserve"> Asp.Net Web App MVC</w:t>
+      </w:r>
+      <w:r>
+        <w:rPr>
+          <w:rFonts w:ascii="Arial" w:hAnsi="Arial" w:cs="Arial"/>
+          <w:sz w:val="24"/>
+          <w:szCs w:val="24"/>
+        </w:rPr>
+        <w:t xml:space="preserve"> </w:t>
+      </w:r>
+      <w:r>
+        <w:rPr>
+          <w:rFonts w:ascii="Arial" w:hAnsi="Arial" w:cs="Arial"/>
+          <w:sz w:val="24"/>
+          <w:szCs w:val="24"/>
+        </w:rPr>
+        <w:t>com formulários controlados, feedbacks visuais de sucesso e erro, e boas práticas de design.</w:t>
       </w:r>
     </w:p>
     <w:p>
@@ -2342,6 +2461,7 @@
           <w:sz w:val="24"/>
           <w:szCs w:val="24"/>
         </w:rPr>
+        <w:lastRenderedPageBreak/>
         <w:t>A implementação de funcionalidades adicionais será um diferencial:</w:t>
       </w:r>
     </w:p>
@@ -2405,7 +2525,6 @@
           <w:sz w:val="24"/>
           <w:szCs w:val="24"/>
         </w:rPr>
-        <w:lastRenderedPageBreak/>
         <w:t>Modal de confirmação de exclusão para evitar exclusões acidentais.</w:t>
       </w:r>
     </w:p>
@@ -10200,7 +10319,6 @@
   <w:style w:type="character" w:default="1" w:styleId="Fontepargpadro">
     <w:name w:val="Default Paragraph Font"/>
     <w:uiPriority w:val="1"/>
-    <w:semiHidden/>
     <w:unhideWhenUsed/>
   </w:style>
   <w:style w:type="table" w:default="1" w:styleId="Tabelanormal">

</xml_diff>